<commit_message>
Ændret Rapport - Projektafgrænsning (Påbegyndt).docx
</commit_message>
<xml_diff>
--- a/Rapport - Projektafgrænsning (Påbegyndt).docx
+++ b/Rapport - Projektafgrænsning (Påbegyndt).docx
@@ -104,37 +104,187 @@
         <w:t>Kommunikation mellem PC og X.10 kontroller skal være seriel f.eks. UART</w:t>
       </w:r>
     </w:p>
+    <w:p>
+      <w:pPr>
+        <w:pStyle w:val="Listeafsnit"/>
+      </w:pPr>
+    </w:p>
+    <w:p>
+      <w:r>
+        <w:t>Ud fra dette skal der udvikles et ”</w:t>
+      </w:r>
+      <w:proofErr w:type="spellStart"/>
+      <w:r>
+        <w:t>home</w:t>
+      </w:r>
+      <w:proofErr w:type="spellEnd"/>
+      <w:r>
+        <w:t xml:space="preserve"> automation” system, der kan kommunikere ved en X.10 baseret kommunikation.</w:t>
+      </w:r>
+    </w:p>
+    <w:p>
+      <w:r>
+        <w:t xml:space="preserve">Det er valgfrit om man vil lave </w:t>
+      </w:r>
+      <w:proofErr w:type="spellStart"/>
+      <w:r>
+        <w:t>en-</w:t>
+      </w:r>
+      <w:proofErr w:type="spellEnd"/>
+      <w:r>
+        <w:t xml:space="preserve"> eller tovejs kommunikation. Vi har valgt at lave tovejs kommunikation.</w:t>
+      </w:r>
+    </w:p>
     <w:p/>
     <w:p>
       <w:r>
-        <w:t>Ud fra dette skal der udvikles et ”</w:t>
+        <w:rPr>
+          <w:b/>
+        </w:rPr>
+        <w:t>Kodelåsen</w:t>
+      </w:r>
+      <w:r>
+        <w:t xml:space="preserve"> skal laves på et DE2-board, vi har fået udleveret på værkstedet. Selve kodelåsen programmeres sideløbende. Og en del af undervisningen og afleveringers opgaver i faget Digitalt System Design.</w:t>
+      </w:r>
+    </w:p>
+    <w:p>
+      <w:r>
+        <w:rPr>
+          <w:b/>
+        </w:rPr>
+        <w:t>X.10 kontroller</w:t>
+      </w:r>
+      <w:r>
+        <w:rPr>
+          <w:b/>
+        </w:rPr>
+        <w:t>en</w:t>
+      </w:r>
+      <w:r>
+        <w:t xml:space="preserve"> skal vi selv designe og udvikle i løbet af projektet. X.10 kontrollerne skal bruge en </w:t>
       </w:r>
       <w:proofErr w:type="spellStart"/>
       <w:r>
-        <w:t>home</w:t>
+        <w:t>Arduino</w:t>
       </w:r>
       <w:proofErr w:type="spellEnd"/>
       <w:r>
-        <w:t xml:space="preserve"> automation” system, der kan kommunikere ved en X.10 baseret kommunikation.</w:t>
-      </w:r>
-    </w:p>
-    <w:p>
-      <w:r>
-        <w:t xml:space="preserve">IHA tillader ikke studerende at arbejde med 230V, så </w:t>
-      </w:r>
-      <w:r>
-        <w:t xml:space="preserve">prototypen udvikles til at fungere med </w:t>
-      </w:r>
-      <w:r>
-        <w:t>en 18VAC strømforsyning, som udleveres på værkstedet.</w:t>
-      </w:r>
-    </w:p>
-    <w:p>
-      <w:r>
-        <w:t xml:space="preserve">Der arbejdes mod at implementere en </w:t>
+        <w:t xml:space="preserve"> </w:t>
+      </w:r>
+      <w:r>
+        <w:t xml:space="preserve">Mega2560 som </w:t>
+      </w:r>
+      <w:proofErr w:type="spellStart"/>
+      <w:r>
+        <w:t>microcontroller</w:t>
+      </w:r>
+      <w:proofErr w:type="spellEnd"/>
+      <w:r>
+        <w:t xml:space="preserve"> og skal kunne kommunikere med en PC ved serielkommunikation. Der skal udvikles en modtagerdel og en senderdel til kontrolleren. X.10 kontrolleren skal sende kommandoer til X.10 enhederne over et lysnet, der simuleres med en 18 VAC strømforsyning udlånt fra </w:t>
+      </w:r>
+      <w:r>
+        <w:t>værkstedet</w:t>
+      </w:r>
+      <w:r>
+        <w:t>.</w:t>
+      </w:r>
+    </w:p>
+    <w:p>
+      <w:r>
+        <w:rPr>
+          <w:b/>
+        </w:rPr>
+        <w:t>X.10 sender</w:t>
+      </w:r>
+      <w:r>
+        <w:rPr>
+          <w:b/>
+        </w:rPr>
+        <w:t>en/e</w:t>
+      </w:r>
+      <w:r>
+        <w:t xml:space="preserve"> </w:t>
+      </w:r>
+      <w:r>
+        <w:t>skal vi selv designe og udvikle i løbet af projektet</w:t>
+      </w:r>
+      <w:r>
+        <w:t xml:space="preserve">. </w:t>
+      </w:r>
+      <w:r>
+        <w:t xml:space="preserve">X.10 </w:t>
+      </w:r>
+      <w:r>
+        <w:t xml:space="preserve">senderen </w:t>
+      </w:r>
+      <w:r>
+        <w:t xml:space="preserve">skal bruge en </w:t>
+      </w:r>
+      <w:proofErr w:type="spellStart"/>
+      <w:r>
+        <w:t>Arduino</w:t>
+      </w:r>
+      <w:proofErr w:type="spellEnd"/>
+      <w:r>
+        <w:t xml:space="preserve"> </w:t>
+      </w:r>
+      <w:r>
+        <w:t xml:space="preserve">Mega2560 som </w:t>
+      </w:r>
+      <w:proofErr w:type="spellStart"/>
+      <w:r>
+        <w:t>microcontroller</w:t>
+      </w:r>
+      <w:proofErr w:type="spellEnd"/>
+      <w:r>
+        <w:t>.</w:t>
+      </w:r>
+      <w:r>
+        <w:t xml:space="preserve"> </w:t>
+      </w:r>
+      <w:r>
+        <w:t>Der skal udvikles en modtagerdel og en senderdel til kontrolleren. X.10 kontrolleren skal sende kommandoer til X.10 enhederne over et lysnet, der simuleres med en 18 VAC strømforsyning udlånt fra værkstedet.</w:t>
+      </w:r>
+    </w:p>
+    <w:p>
+      <w:pPr>
+        <w:rPr>
+          <w:color w:val="FF0000"/>
+        </w:rPr>
+      </w:pPr>
+      <w:r>
+        <w:rPr>
+          <w:b/>
+        </w:rPr>
+        <w:t>PC</w:t>
+      </w:r>
+      <w:r>
+        <w:t xml:space="preserve"> </w:t>
+      </w:r>
+      <w:r>
+        <w:rPr>
+          <w:color w:val="FF0000"/>
+        </w:rPr>
+        <w:t>Noget om hvad det er lavet i og sådan noget</w:t>
       </w:r>
       <w:bookmarkStart w:id="0" w:name="_GoBack"/>
       <w:bookmarkEnd w:id="0"/>
+    </w:p>
+    <w:p>
+      <w:r>
+        <w:t xml:space="preserve">IHA tillader ikke studerende at arbejde med 230V, så </w:t>
+      </w:r>
+      <w:r>
+        <w:t xml:space="preserve">prototypen udvikles til at fungere med </w:t>
+      </w:r>
+      <w:r>
+        <w:t>en 18VAC strømforsyning, som udleveres på værkstedet.</w:t>
+      </w:r>
+    </w:p>
+    <w:p>
+      <w:r>
+        <w:t xml:space="preserve">Der arbejdes mod at implementere en </w:t>
+      </w:r>
     </w:p>
     <w:p>
       <w:r>

</xml_diff>